<commit_message>
Exercise 1.13 typo fixed
</commit_message>
<xml_diff>
--- a/ch1/ex1.13.docx
+++ b/ch1/ex1.13.docx
@@ -212,19 +212,9 @@
           <w:sz w:val="24"/>
           <w:szCs w:val="24"/>
         </w:rPr>
-        <w:t xml:space="preserve">. Hint: </w:t>
-      </w:r>
-      <w:proofErr w:type="gramStart"/>
-      <w:r>
-        <w:rPr>
-          <w:rFonts w:ascii="Times New Roman" w:hAnsi="Times New Roman" w:cs="Times New Roman"/>
-          <w:sz w:val="24"/>
-          <w:szCs w:val="24"/>
-        </w:rPr>
-        <w:t xml:space="preserve">Let </w:t>
+        <w:t xml:space="preserve">. Hint: Let </w:t>
       </w:r>
       <m:oMath>
-        <w:proofErr w:type="gramEnd"/>
         <m:r>
           <w:rPr>
             <w:rFonts w:ascii="Cambria Math" w:hAnsi="Cambria Math" w:cs="Times New Roman"/>
@@ -296,19 +286,9 @@
           <w:sz w:val="24"/>
           <w:szCs w:val="24"/>
         </w:rPr>
-        <w:t xml:space="preserve">. Use induction and the definition of the Fibonacci numbers (see section 1.2.2) to prove </w:t>
-      </w:r>
-      <w:proofErr w:type="gramStart"/>
-      <w:r>
-        <w:rPr>
-          <w:rFonts w:ascii="Times New Roman" w:hAnsi="Times New Roman" w:cs="Times New Roman"/>
-          <w:sz w:val="24"/>
-          <w:szCs w:val="24"/>
-        </w:rPr>
-        <w:t xml:space="preserve">that </w:t>
+        <w:t xml:space="preserve">. Use induction and the definition of the Fibonacci numbers (see section 1.2.2) to prove that </w:t>
       </w:r>
       <m:oMath>
-        <w:proofErr w:type="gramEnd"/>
         <m:r>
           <w:rPr>
             <w:rFonts w:ascii="Cambria Math" w:hAnsi="Cambria Math" w:cs="Times New Roman"/>
@@ -528,19 +508,9 @@
           <w:sz w:val="24"/>
           <w:szCs w:val="24"/>
         </w:rPr>
-        <w:t xml:space="preserve"> is the closest integer </w:t>
-      </w:r>
-      <w:proofErr w:type="gramStart"/>
-      <w:r>
-        <w:rPr>
-          <w:rFonts w:ascii="Times New Roman" w:hAnsi="Times New Roman" w:cs="Times New Roman"/>
-          <w:sz w:val="24"/>
-          <w:szCs w:val="24"/>
-        </w:rPr>
-        <w:t xml:space="preserve">to </w:t>
+        <w:t xml:space="preserve"> is the closest integer to </w:t>
       </w:r>
       <m:oMath>
-        <w:proofErr w:type="gramEnd"/>
         <m:sSup>
           <m:sSupPr>
             <m:ctrlPr>
@@ -1250,26 +1220,24 @@
           <w:sz w:val="24"/>
           <w:szCs w:val="24"/>
         </w:rPr>
-        <w:t xml:space="preserve"> is true </w:t>
-      </w:r>
-      <w:proofErr w:type="gramStart"/>
-      <w:r>
-        <w:rPr>
-          <w:rFonts w:ascii="Times New Roman" w:hAnsi="Times New Roman" w:cs="Times New Roman"/>
-          <w:sz w:val="24"/>
-          <w:szCs w:val="24"/>
-        </w:rPr>
-        <w:t xml:space="preserve">for </w:t>
+        <w:t xml:space="preserve"> is true for </w:t>
       </w:r>
       <m:oMath>
-        <w:proofErr w:type="gramEnd"/>
         <m:r>
           <w:rPr>
             <w:rFonts w:ascii="Cambria Math" w:hAnsi="Cambria Math" w:cs="Times New Roman"/>
             <w:sz w:val="24"/>
             <w:szCs w:val="24"/>
           </w:rPr>
-          <m:t>n=1</m:t>
+          <m:t>n=</m:t>
+        </m:r>
+        <m:r>
+          <w:rPr>
+            <w:rFonts w:ascii="Cambria Math" w:hAnsi="Cambria Math" w:cs="Times New Roman"/>
+            <w:sz w:val="24"/>
+            <w:szCs w:val="24"/>
+          </w:rPr>
+          <m:t>0</m:t>
         </m:r>
       </m:oMath>
       <w:r>
@@ -1496,15 +1464,7 @@
                 <w:sz w:val="24"/>
                 <w:szCs w:val="24"/>
               </w:rPr>
-              <m:t>n</m:t>
-            </m:r>
-            <m:r>
-              <w:rPr>
-                <w:rFonts w:ascii="Cambria Math" w:hAnsi="Cambria Math" w:cs="Times New Roman"/>
-                <w:sz w:val="24"/>
-                <w:szCs w:val="24"/>
-              </w:rPr>
-              <m:t>+1</m:t>
+              <m:t>n+1</m:t>
             </m:r>
           </m:e>
         </m:d>
@@ -1544,15 +1504,7 @@
                 <w:sz w:val="24"/>
                 <w:szCs w:val="24"/>
               </w:rPr>
-              <m:t>n</m:t>
-            </m:r>
-            <m:r>
-              <w:rPr>
-                <w:rFonts w:ascii="Cambria Math" w:hAnsi="Cambria Math" w:cs="Times New Roman"/>
-                <w:sz w:val="24"/>
-                <w:szCs w:val="24"/>
-              </w:rPr>
-              <m:t>+1</m:t>
+              <m:t>n+1</m:t>
             </m:r>
           </m:sup>
         </m:sSup>
@@ -1592,15 +1544,7 @@
                 <w:sz w:val="24"/>
                 <w:szCs w:val="24"/>
               </w:rPr>
-              <m:t>n</m:t>
-            </m:r>
-            <m:r>
-              <w:rPr>
-                <w:rFonts w:ascii="Cambria Math" w:hAnsi="Cambria Math" w:cs="Times New Roman"/>
-                <w:sz w:val="24"/>
-                <w:szCs w:val="24"/>
-              </w:rPr>
-              <m:t>+1</m:t>
+              <m:t>n+1</m:t>
             </m:r>
           </m:sup>
         </m:sSup>
@@ -1706,15 +1650,7 @@
                   <w:sz w:val="24"/>
                   <w:szCs w:val="24"/>
                 </w:rPr>
-                <m:t>n</m:t>
-              </m:r>
-              <m:r>
-                <w:rPr>
-                  <w:rFonts w:ascii="Cambria Math" w:hAnsi="Cambria Math" w:cs="Times New Roman"/>
-                  <w:sz w:val="24"/>
-                  <w:szCs w:val="24"/>
-                </w:rPr>
-                <m:t>+1</m:t>
+                <m:t>n+1</m:t>
               </m:r>
             </m:e>
           </m:d>
@@ -1724,15 +1660,7 @@
               <w:sz w:val="24"/>
               <w:szCs w:val="24"/>
             </w:rPr>
-            <m:t>=</m:t>
-          </m:r>
-          <m:r>
-            <w:rPr>
-              <w:rFonts w:ascii="Cambria Math" w:hAnsi="Times New Roman" w:cs="Times New Roman"/>
-              <w:sz w:val="24"/>
-              <w:szCs w:val="24"/>
-            </w:rPr>
-            <m:t>Fib</m:t>
+            <m:t>=Fib</m:t>
           </m:r>
           <m:d>
             <m:dPr>
@@ -1778,15 +1706,7 @@
               <w:sz w:val="24"/>
               <w:szCs w:val="24"/>
             </w:rPr>
-            <m:t>1</m:t>
-          </m:r>
-          <m:r>
-            <w:rPr>
-              <w:rFonts w:ascii="Cambria Math" w:hAnsi="Times New Roman" w:cs="Times New Roman"/>
-              <w:sz w:val="24"/>
-              <w:szCs w:val="24"/>
-            </w:rPr>
-            <m:t>)</m:t>
+            <m:t>1)</m:t>
           </m:r>
         </m:oMath>
       </m:oMathPara>
@@ -2145,15 +2065,7 @@
                       <w:sz w:val="24"/>
                       <w:szCs w:val="24"/>
                     </w:rPr>
-                    <m:t>n</m:t>
-                  </m:r>
-                  <m:r>
-                    <w:rPr>
-                      <w:rFonts w:ascii="Cambria Math" w:hAnsi="Cambria Math" w:cs="Times New Roman"/>
-                      <w:sz w:val="24"/>
-                      <w:szCs w:val="24"/>
-                    </w:rPr>
-                    <m:t>-1</m:t>
+                    <m:t>n-1</m:t>
                   </m:r>
                 </m:sup>
               </m:sSup>
@@ -2193,15 +2105,7 @@
                       <w:sz w:val="24"/>
                       <w:szCs w:val="24"/>
                     </w:rPr>
-                    <m:t>n</m:t>
-                  </m:r>
-                  <m:r>
-                    <w:rPr>
-                      <w:rFonts w:ascii="Cambria Math" w:hAnsi="Cambria Math" w:cs="Times New Roman"/>
-                      <w:sz w:val="24"/>
-                      <w:szCs w:val="24"/>
-                    </w:rPr>
-                    <m:t>-1</m:t>
+                    <m:t>n-1</m:t>
                   </m:r>
                 </m:sup>
               </m:sSup>
@@ -2311,15 +2215,7 @@
                       <w:sz w:val="24"/>
                       <w:szCs w:val="24"/>
                     </w:rPr>
-                    <m:t>+</m:t>
-                  </m:r>
-                  <m:r>
-                    <w:rPr>
-                      <w:rFonts w:ascii="Cambria Math" w:hAnsi="Cambria Math" w:cs="Times New Roman"/>
-                      <w:sz w:val="24"/>
-                      <w:szCs w:val="24"/>
-                    </w:rPr>
-                    <m:t>ϕ</m:t>
+                    <m:t>+ϕ</m:t>
                   </m:r>
                 </m:e>
                 <m:sup>
@@ -2329,15 +2225,7 @@
                       <w:sz w:val="24"/>
                       <w:szCs w:val="24"/>
                     </w:rPr>
-                    <m:t>n</m:t>
-                  </m:r>
-                  <m:r>
-                    <w:rPr>
-                      <w:rFonts w:ascii="Cambria Math" w:hAnsi="Cambria Math" w:cs="Times New Roman"/>
-                      <w:sz w:val="24"/>
-                      <w:szCs w:val="24"/>
-                    </w:rPr>
-                    <m:t>-1</m:t>
+                    <m:t>n-1</m:t>
                   </m:r>
                 </m:sup>
               </m:sSup>
@@ -2417,15 +2305,7 @@
                       <w:sz w:val="24"/>
                       <w:szCs w:val="24"/>
                     </w:rPr>
-                    <m:t>n</m:t>
-                  </m:r>
-                  <m:r>
-                    <w:rPr>
-                      <w:rFonts w:ascii="Cambria Math" w:hAnsi="Cambria Math" w:cs="Times New Roman"/>
-                      <w:sz w:val="24"/>
-                      <w:szCs w:val="24"/>
-                    </w:rPr>
-                    <m:t>-1</m:t>
+                    <m:t>n-1</m:t>
                   </m:r>
                 </m:sup>
               </m:sSup>
@@ -2513,15 +2393,7 @@
                       <w:sz w:val="24"/>
                       <w:szCs w:val="24"/>
                     </w:rPr>
-                    <m:t>n</m:t>
-                  </m:r>
-                  <m:r>
-                    <w:rPr>
-                      <w:rFonts w:ascii="Cambria Math" w:hAnsi="Cambria Math" w:cs="Times New Roman"/>
-                      <w:sz w:val="24"/>
-                      <w:szCs w:val="24"/>
-                    </w:rPr>
-                    <m:t>-1</m:t>
+                    <m:t>n-1</m:t>
                   </m:r>
                 </m:sup>
               </m:sSup>
@@ -2539,15 +2411,7 @@
                   <w:sz w:val="24"/>
                   <w:szCs w:val="24"/>
                 </w:rPr>
-                <m:t>ϕ</m:t>
-              </m:r>
-              <m:r>
-                <w:rPr>
-                  <w:rFonts w:ascii="Cambria Math" w:hAnsi="Cambria Math" w:cs="Times New Roman"/>
-                  <w:sz w:val="24"/>
-                  <w:szCs w:val="24"/>
-                </w:rPr>
-                <m:t>+1</m:t>
+                <m:t>ϕ+1</m:t>
               </m:r>
               <m:r>
                 <w:rPr>
@@ -2593,15 +2457,7 @@
                       <w:sz w:val="24"/>
                       <w:szCs w:val="24"/>
                     </w:rPr>
-                    <m:t>n</m:t>
-                  </m:r>
-                  <m:r>
-                    <w:rPr>
-                      <w:rFonts w:ascii="Cambria Math" w:hAnsi="Cambria Math" w:cs="Times New Roman"/>
-                      <w:sz w:val="24"/>
-                      <w:szCs w:val="24"/>
-                    </w:rPr>
-                    <m:t>-1</m:t>
+                    <m:t>n-1</m:t>
                   </m:r>
                 </m:sup>
               </m:sSup>
@@ -2611,23 +2467,7 @@
                   <w:sz w:val="24"/>
                   <w:szCs w:val="24"/>
                 </w:rPr>
-                <m:t>(</m:t>
-              </m:r>
-              <m:r>
-                <w:rPr>
-                  <w:rFonts w:ascii="Cambria Math" w:hAnsi="Cambria Math" w:cs="Times New Roman"/>
-                  <w:sz w:val="24"/>
-                  <w:szCs w:val="24"/>
-                </w:rPr>
-                <m:t>ψ</m:t>
-              </m:r>
-              <m:r>
-                <w:rPr>
-                  <w:rFonts w:ascii="Cambria Math" w:hAnsi="Cambria Math" w:cs="Times New Roman"/>
-                  <w:sz w:val="24"/>
-                  <w:szCs w:val="24"/>
-                </w:rPr>
-                <m:t>+1)</m:t>
+                <m:t>(ψ+1)</m:t>
               </m:r>
             </m:num>
             <m:den>
@@ -3758,15 +3598,7 @@
                       <w:sz w:val="24"/>
                       <w:szCs w:val="24"/>
                     </w:rPr>
-                    <m:t>n</m:t>
-                  </m:r>
-                  <m:r>
-                    <w:rPr>
-                      <w:rFonts w:ascii="Cambria Math" w:hAnsi="Cambria Math" w:cs="Times New Roman"/>
-                      <w:sz w:val="24"/>
-                      <w:szCs w:val="24"/>
-                    </w:rPr>
-                    <m:t>-1</m:t>
+                    <m:t>n-1</m:t>
                   </m:r>
                 </m:sup>
               </m:sSup>
@@ -3788,15 +3620,7 @@
                       <w:sz w:val="24"/>
                       <w:szCs w:val="24"/>
                     </w:rPr>
-                    <m:t>ϕ</m:t>
-                  </m:r>
-                  <m:r>
-                    <w:rPr>
-                      <w:rFonts w:ascii="Cambria Math" w:hAnsi="Cambria Math" w:cs="Times New Roman"/>
-                      <w:sz w:val="24"/>
-                      <w:szCs w:val="24"/>
-                    </w:rPr>
-                    <m:t>+1</m:t>
+                    <m:t>ϕ+1</m:t>
                   </m:r>
                 </m:e>
               </m:d>
@@ -3836,15 +3660,7 @@
                       <w:sz w:val="24"/>
                       <w:szCs w:val="24"/>
                     </w:rPr>
-                    <m:t>n</m:t>
-                  </m:r>
-                  <m:r>
-                    <w:rPr>
-                      <w:rFonts w:ascii="Cambria Math" w:hAnsi="Cambria Math" w:cs="Times New Roman"/>
-                      <w:sz w:val="24"/>
-                      <w:szCs w:val="24"/>
-                    </w:rPr>
-                    <m:t>-1</m:t>
+                    <m:t>n-1</m:t>
                   </m:r>
                 </m:sup>
               </m:sSup>
@@ -3866,15 +3682,7 @@
                       <w:sz w:val="24"/>
                       <w:szCs w:val="24"/>
                     </w:rPr>
-                    <m:t>ψ</m:t>
-                  </m:r>
-                  <m:r>
-                    <w:rPr>
-                      <w:rFonts w:ascii="Cambria Math" w:hAnsi="Cambria Math" w:cs="Times New Roman"/>
-                      <w:sz w:val="24"/>
-                      <w:szCs w:val="24"/>
-                    </w:rPr>
-                    <m:t>+1</m:t>
+                    <m:t>ψ+1</m:t>
                   </m:r>
                 </m:e>
               </m:d>
@@ -3938,15 +3746,7 @@
               <w:sz w:val="24"/>
               <w:szCs w:val="24"/>
             </w:rPr>
-            <m:t xml:space="preserve">        </m:t>
-          </m:r>
-          <m:r>
-            <w:rPr>
-              <w:rFonts w:ascii="Cambria Math" w:hAnsi="Cambria Math" w:cs="Times New Roman"/>
-              <w:sz w:val="24"/>
-              <w:szCs w:val="24"/>
-            </w:rPr>
-            <m:t>=</m:t>
+            <m:t xml:space="preserve">        =</m:t>
           </m:r>
           <m:f>
             <m:fPr>
@@ -3988,15 +3788,7 @@
                       <w:sz w:val="24"/>
                       <w:szCs w:val="24"/>
                     </w:rPr>
-                    <m:t>n</m:t>
-                  </m:r>
-                  <m:r>
-                    <w:rPr>
-                      <w:rFonts w:ascii="Cambria Math" w:hAnsi="Cambria Math" w:cs="Times New Roman"/>
-                      <w:sz w:val="24"/>
-                      <w:szCs w:val="24"/>
-                    </w:rPr>
-                    <m:t>-1</m:t>
+                    <m:t>n-1</m:t>
                   </m:r>
                 </m:sup>
               </m:sSup>
@@ -4084,15 +3876,7 @@
                       <w:sz w:val="24"/>
                       <w:szCs w:val="24"/>
                     </w:rPr>
-                    <m:t>n</m:t>
-                  </m:r>
-                  <m:r>
-                    <w:rPr>
-                      <w:rFonts w:ascii="Cambria Math" w:hAnsi="Cambria Math" w:cs="Times New Roman"/>
-                      <w:sz w:val="24"/>
-                      <w:szCs w:val="24"/>
-                    </w:rPr>
-                    <m:t>-1</m:t>
+                    <m:t>n-1</m:t>
                   </m:r>
                 </m:sup>
               </m:sSup>
@@ -4228,15 +4012,7 @@
                       <w:sz w:val="24"/>
                       <w:szCs w:val="24"/>
                     </w:rPr>
-                    <m:t>n</m:t>
-                  </m:r>
-                  <m:r>
-                    <w:rPr>
-                      <w:rFonts w:ascii="Cambria Math" w:hAnsi="Cambria Math" w:cs="Times New Roman"/>
-                      <w:sz w:val="24"/>
-                      <w:szCs w:val="24"/>
-                    </w:rPr>
-                    <m:t>+1</m:t>
+                    <m:t>n+1</m:t>
                   </m:r>
                 </m:sup>
               </m:sSup>
@@ -4276,23 +4052,7 @@
                       <w:sz w:val="24"/>
                       <w:szCs w:val="24"/>
                     </w:rPr>
-                    <m:t>n</m:t>
-                  </m:r>
-                  <m:r>
-                    <w:rPr>
-                      <w:rFonts w:ascii="Cambria Math" w:hAnsi="Cambria Math" w:cs="Times New Roman"/>
-                      <w:sz w:val="24"/>
-                      <w:szCs w:val="24"/>
-                    </w:rPr>
-                    <m:t>+</m:t>
-                  </m:r>
-                  <m:r>
-                    <w:rPr>
-                      <w:rFonts w:ascii="Cambria Math" w:hAnsi="Cambria Math" w:cs="Times New Roman"/>
-                      <w:sz w:val="24"/>
-                      <w:szCs w:val="24"/>
-                    </w:rPr>
-                    <m:t>1</m:t>
+                    <m:t>n+1</m:t>
                   </m:r>
                 </m:sup>
               </m:sSup>
@@ -4381,15 +4141,7 @@
                 <w:sz w:val="24"/>
                 <w:szCs w:val="24"/>
               </w:rPr>
-              <m:t>n</m:t>
-            </m:r>
-            <m:r>
-              <w:rPr>
-                <w:rFonts w:ascii="Cambria Math" w:hAnsi="Cambria Math" w:cs="Times New Roman"/>
-                <w:sz w:val="24"/>
-                <w:szCs w:val="24"/>
-              </w:rPr>
-              <m:t>+1</m:t>
+              <m:t>n+1</m:t>
             </m:r>
           </m:e>
         </m:d>
@@ -4429,15 +4181,7 @@
                 <w:sz w:val="24"/>
                 <w:szCs w:val="24"/>
               </w:rPr>
-              <m:t>n</m:t>
-            </m:r>
-            <m:r>
-              <w:rPr>
-                <w:rFonts w:ascii="Cambria Math" w:hAnsi="Cambria Math" w:cs="Times New Roman"/>
-                <w:sz w:val="24"/>
-                <w:szCs w:val="24"/>
-              </w:rPr>
-              <m:t>+1</m:t>
+              <m:t>n+1</m:t>
             </m:r>
           </m:sup>
         </m:sSup>
@@ -4477,15 +4221,7 @@
                 <w:sz w:val="24"/>
                 <w:szCs w:val="24"/>
               </w:rPr>
-              <m:t>n</m:t>
-            </m:r>
-            <m:r>
-              <w:rPr>
-                <w:rFonts w:ascii="Cambria Math" w:hAnsi="Cambria Math" w:cs="Times New Roman"/>
-                <w:sz w:val="24"/>
-                <w:szCs w:val="24"/>
-              </w:rPr>
-              <m:t>+1</m:t>
+              <m:t>n+1</m:t>
             </m:r>
           </m:sup>
         </m:sSup>
@@ -5059,15 +4795,7 @@
                       <w:sz w:val="24"/>
                       <w:szCs w:val="24"/>
                     </w:rPr>
-                    <m:t>-</m:t>
-                  </m:r>
-                  <m:r>
-                    <w:rPr>
-                      <w:rFonts w:ascii="Cambria Math" w:hAnsi="Cambria Math" w:cs="Times New Roman"/>
-                      <w:sz w:val="24"/>
-                      <w:szCs w:val="24"/>
-                    </w:rPr>
-                    <m:t>ψ</m:t>
+                    <m:t>-ψ</m:t>
                   </m:r>
                 </m:e>
                 <m:sup>
@@ -5207,15 +4935,7 @@
                           <w:sz w:val="24"/>
                           <w:szCs w:val="24"/>
                         </w:rPr>
-                        <m:t>-</m:t>
-                      </m:r>
-                      <m:r>
-                        <w:rPr>
-                          <w:rFonts w:ascii="Cambria Math" w:hAnsi="Cambria Math" w:cs="Times New Roman"/>
-                          <w:sz w:val="24"/>
-                          <w:szCs w:val="24"/>
-                        </w:rPr>
-                        <m:t>ψ</m:t>
+                        <m:t>-ψ</m:t>
                       </m:r>
                     </m:e>
                     <m:sup>

</xml_diff>